<commit_message>
Creating test project and adding tests
</commit_message>
<xml_diff>
--- a/movie-list/Requirements.docx
+++ b/movie-list/Requirements.docx
@@ -87,12 +87,14 @@
         <w:pStyle w:val="NoSpacing"/>
         <w:spacing w:line="360" w:lineRule="auto"/>
         <w:rPr>
-          <w:bdr w:val="none" w:sz="0" w:space="0" w:color="auto" w:frame="1"/>
-          <w:shd w:val="clear" w:color="auto" w:fill="FAFAFA"/>
-        </w:rPr>
-      </w:pPr>
-      <w:r>
-        <w:rPr>
+          <w:color w:val="00B050"/>
+          <w:bdr w:val="none" w:sz="0" w:space="0" w:color="auto" w:frame="1"/>
+          <w:shd w:val="clear" w:color="auto" w:fill="FAFAFA"/>
+        </w:rPr>
+      </w:pPr>
+      <w:r>
+        <w:rPr>
+          <w:color w:val="00B050"/>
           <w:bdr w:val="none" w:sz="0" w:space="0" w:color="auto" w:frame="1"/>
           <w:shd w:val="clear" w:color="auto" w:fill="FAFAFA"/>
         </w:rPr>
@@ -199,12 +201,14 @@
         <w:pStyle w:val="NoSpacing"/>
         <w:spacing w:line="360" w:lineRule="auto"/>
         <w:rPr>
-          <w:bdr w:val="none" w:sz="0" w:space="0" w:color="auto" w:frame="1"/>
-          <w:shd w:val="clear" w:color="auto" w:fill="FAFAFA"/>
-        </w:rPr>
-      </w:pPr>
-      <w:r>
-        <w:rPr>
+          <w:color w:val="00B050"/>
+          <w:bdr w:val="none" w:sz="0" w:space="0" w:color="auto" w:frame="1"/>
+          <w:shd w:val="clear" w:color="auto" w:fill="FAFAFA"/>
+        </w:rPr>
+      </w:pPr>
+      <w:r>
+        <w:rPr>
+          <w:color w:val="00B050"/>
           <w:bdr w:val="none" w:sz="0" w:space="0" w:color="auto" w:frame="1"/>
           <w:shd w:val="clear" w:color="auto" w:fill="FAFAFA"/>
         </w:rPr>

</xml_diff>